<commit_message>
Revert "Revert "Fixed Code""
This reverts commit 75f7490daeef858e0fca924377a0cb72940dadbd.
</commit_message>
<xml_diff>
--- a/Submitted Files/Testing.docx
+++ b/Submitted Files/Testing.docx
@@ -276,15 +276,12 @@
       </w:r>
       <w:proofErr w:type="spellEnd"/>
       <w:r>
-        <w:t xml:space="preserve"> = -1 since we are </w:t>
-      </w:r>
-      <w:proofErr w:type="gramStart"/>
-      <w:r>
-        <w:t>not  changing</w:t>
-      </w:r>
-      <w:proofErr w:type="gramEnd"/>
-      <w:r>
-        <w:t xml:space="preserve"> any values in the memory</w:t>
+        <w:t xml:space="preserve"> = -1 since we are not </w:t>
+      </w:r>
+      <w:bookmarkStart w:id="0" w:name="_GoBack"/>
+      <w:bookmarkEnd w:id="0"/>
+      <w:r>
+        <w:t>changing any values in the memory</w:t>
       </w:r>
     </w:p>
     <w:p>
@@ -326,12 +323,7 @@
         <w:t>the</w:t>
       </w:r>
       <w:r>
-        <w:t xml:space="preserve"> unmodifie</w:t>
-      </w:r>
-      <w:bookmarkStart w:id="0" w:name="_GoBack"/>
-      <w:bookmarkEnd w:id="0"/>
-      <w:r>
-        <w:t xml:space="preserve">d </w:t>
+        <w:t xml:space="preserve"> unmodified </w:t>
       </w:r>
       <w:proofErr w:type="spellStart"/>
       <w:r>

</xml_diff>